<commit_message>
Updates ignore list, README TOC, and removes script
Adds new output formats to the ignore list and inserts a table of contents in the documentation for better navigation. Removes the conversion script, suggesting a shift in document generation workflow. Updates reference document to support output consistency.
</commit_message>
<xml_diff>
--- a/custom-reference.docx
+++ b/custom-reference.docx
@@ -4,7 +4,35 @@
   <w:body>
     <w:p>
       <w:pPr>
+        <w:pStyle w:val="3"/>
+        <w:rPr>
+          <w:rFonts w:hint="default"/>
+          <w:lang w:eastAsia="zh-CN"/>
+        </w:rPr>
+      </w:pPr>
+    </w:p>
+    <w:p>
+      <w:pPr>
         <w:pStyle w:val="15"/>
+        <w:rPr>
+          <w:rFonts w:hint="eastAsia" w:eastAsiaTheme="majorEastAsia"/>
+          <w:lang w:eastAsia="zh-CN"/>
+        </w:rPr>
+      </w:pPr>
+    </w:p>
+    <w:p>
+      <w:pPr>
+        <w:pStyle w:val="15"/>
+      </w:pPr>
+    </w:p>
+    <w:p>
+      <w:pPr>
+        <w:pStyle w:val="15"/>
+      </w:pPr>
+    </w:p>
+    <w:p>
+      <w:pPr>
+        <w:pStyle w:val="15"/>
       </w:pPr>
       <w:r>
         <w:t>Title</w:t>
@@ -12,7 +40,7 @@
     </w:p>
     <w:p>
       <w:pPr>
-        <w:pStyle w:val="16"/>
+        <w:pStyle w:val="18"/>
       </w:pPr>
       <w:r>
         <w:t>Subtitle</w:t>
@@ -20,7 +48,7 @@
     </w:p>
     <w:p>
       <w:pPr>
-        <w:pStyle w:val="27"/>
+        <w:pStyle w:val="30"/>
       </w:pPr>
       <w:r>
         <w:t>Author</w:t>
@@ -36,132 +64,309 @@
     </w:p>
     <w:p>
       <w:pPr>
-        <w:pStyle w:val="29"/>
-      </w:pPr>
-      <w:r>
-        <w:t>Abstract</w:t>
-      </w:r>
-    </w:p>
-    <w:p>
-      <w:pPr>
-        <w:pStyle w:val="2"/>
-      </w:pPr>
-      <w:bookmarkStart w:id="0" w:name="heading-1"/>
-      <w:r>
-        <w:t>Heading 1</w:t>
-      </w:r>
-      <w:bookmarkEnd w:id="0"/>
-    </w:p>
-    <w:p>
-      <w:pPr>
-        <w:pStyle w:val="4"/>
-      </w:pPr>
-      <w:bookmarkStart w:id="1" w:name="heading-2"/>
-      <w:r>
-        <w:t>Heading 2</w:t>
-      </w:r>
-      <w:bookmarkEnd w:id="1"/>
-    </w:p>
-    <w:p>
-      <w:pPr>
-        <w:pStyle w:val="5"/>
-      </w:pPr>
-      <w:bookmarkStart w:id="2" w:name="heading-3"/>
-      <w:r>
-        <w:t>Heading 3</w:t>
-      </w:r>
-      <w:bookmarkEnd w:id="2"/>
-    </w:p>
-    <w:p>
-      <w:pPr>
-        <w:pStyle w:val="6"/>
-      </w:pPr>
-      <w:bookmarkStart w:id="3" w:name="heading-4"/>
-      <w:r>
-        <w:t>Heading 4</w:t>
-      </w:r>
-      <w:bookmarkEnd w:id="3"/>
-    </w:p>
-    <w:p>
-      <w:pPr>
-        <w:pStyle w:val="7"/>
-      </w:pPr>
-      <w:bookmarkStart w:id="4" w:name="heading-5"/>
-      <w:r>
-        <w:t>Heading 5</w:t>
-      </w:r>
-      <w:bookmarkEnd w:id="4"/>
-    </w:p>
-    <w:p>
-      <w:pPr>
-        <w:pStyle w:val="8"/>
-      </w:pPr>
-      <w:bookmarkStart w:id="5" w:name="heading-6"/>
-      <w:r>
-        <w:t>Heading 6</w:t>
-      </w:r>
-      <w:bookmarkEnd w:id="5"/>
-    </w:p>
-    <w:p>
-      <w:pPr>
-        <w:pStyle w:val="9"/>
-      </w:pPr>
-      <w:bookmarkStart w:id="6" w:name="heading-7"/>
-      <w:r>
-        <w:t>Heading 7</w:t>
-      </w:r>
-      <w:bookmarkEnd w:id="6"/>
-    </w:p>
-    <w:p>
-      <w:pPr>
-        <w:pStyle w:val="10"/>
-      </w:pPr>
-      <w:bookmarkStart w:id="7" w:name="heading-8"/>
-      <w:r>
-        <w:t>Heading 8</w:t>
-      </w:r>
-      <w:bookmarkEnd w:id="7"/>
-    </w:p>
-    <w:p>
-      <w:pPr>
-        <w:pStyle w:val="11"/>
-      </w:pPr>
-      <w:bookmarkStart w:id="8" w:name="heading-9"/>
-      <w:r>
-        <w:t>Heading 9</w:t>
-      </w:r>
-      <w:bookmarkEnd w:id="8"/>
-    </w:p>
-    <w:p>
-      <w:pPr>
-        <w:pStyle w:val="23"/>
-      </w:pPr>
-      <w:r>
-        <w:t>First Paragraph.</w:t>
-      </w:r>
-    </w:p>
-    <w:p>
-      <w:pPr>
         <w:pStyle w:val="3"/>
       </w:pPr>
-      <w:r>
-        <w:t xml:space="preserve">Body Text. Body Text Char. </w:t>
-      </w:r>
-      <w:r>
-        <w:rPr>
-          <w:rStyle w:val="48"/>
-        </w:rPr>
-        <w:t>Verbatim Char</w:t>
-      </w:r>
-      <w:r>
-        <w:t xml:space="preserve">. </w:t>
+    </w:p>
+    <w:p>
+      <w:pPr>
+        <w:pStyle w:val="3"/>
+      </w:pPr>
+    </w:p>
+    <w:p>
+      <w:pPr>
+        <w:pStyle w:val="3"/>
+      </w:pPr>
+    </w:p>
+    <w:p>
+      <w:pPr>
+        <w:pStyle w:val="3"/>
+      </w:pPr>
+    </w:p>
+    <w:p>
+      <w:pPr>
+        <w:pStyle w:val="14"/>
+        <w:rPr>
+          <w:rFonts w:hint="eastAsia"/>
+          <w:lang w:eastAsia="zh-CN"/>
+        </w:rPr>
+      </w:pPr>
+      <w:r>
+        <w:rPr>
+          <w:rFonts w:hint="eastAsia"/>
+          <w:lang w:eastAsia="zh-CN"/>
+        </w:rPr>
+        <w:t>2025年10月3日</w:t>
+      </w:r>
+    </w:p>
+    <w:p>
+      <w:pPr>
+        <w:pStyle w:val="3"/>
+        <w:rPr>
+          <w:rFonts w:hint="eastAsia"/>
+          <w:lang w:eastAsia="zh-CN"/>
+        </w:rPr>
+      </w:pPr>
+      <w:r>
+        <w:rPr>
+          <w:rFonts w:hint="eastAsia"/>
+          <w:lang w:eastAsia="zh-CN"/>
+        </w:rPr>
+        <w:fldChar w:fldCharType="begin"/>
+      </w:r>
+      <w:r>
+        <w:rPr>
+          <w:rFonts w:hint="eastAsia"/>
+          <w:lang w:eastAsia="zh-CN"/>
+        </w:rPr>
+        <w:instrText xml:space="preserve"> TIME \* MERGEFORMAT </w:instrText>
+      </w:r>
+      <w:r>
+        <w:rPr>
+          <w:rFonts w:hint="eastAsia"/>
+          <w:lang w:eastAsia="zh-CN"/>
+        </w:rPr>
+        <w:fldChar w:fldCharType="separate"/>
+      </w:r>
+      <w:r>
+        <w:rPr>
+          <w:rFonts w:hint="eastAsia"/>
+          <w:lang w:eastAsia="zh-CN"/>
+        </w:rPr>
+        <w:t>11:16:30 AM</w:t>
+      </w:r>
+      <w:r>
+        <w:rPr>
+          <w:rFonts w:hint="eastAsia"/>
+          <w:lang w:eastAsia="zh-CN"/>
+        </w:rPr>
+        <w:fldChar w:fldCharType="end"/>
+      </w:r>
+    </w:p>
+    <w:p>
+      <w:pPr>
+        <w:pStyle w:val="3"/>
+        <w:rPr>
+          <w:rFonts w:hint="default"/>
+        </w:rPr>
+      </w:pPr>
+      <w:r>
+        <w:rPr>
+          <w:rFonts w:hint="default"/>
+        </w:rPr>
+        <w:fldChar w:fldCharType="begin"/>
+      </w:r>
+      <w:r>
+        <w:rPr>
+          <w:rFonts w:hint="default"/>
+        </w:rPr>
+        <w:instrText xml:space="preserve"> DOCPROPERTY Title \* MERGEFORMAT </w:instrText>
+      </w:r>
+      <w:r>
+        <w:rPr>
+          <w:rFonts w:hint="default"/>
+        </w:rPr>
+        <w:fldChar w:fldCharType="separate"/>
+      </w:r>
+      <w:r>
+        <w:rPr>
+          <w:rFonts w:hint="default"/>
+        </w:rPr>
+        <w:t>Title</w:t>
+      </w:r>
+      <w:r>
+        <w:rPr>
+          <w:rFonts w:hint="default"/>
+        </w:rPr>
+        <w:fldChar w:fldCharType="end"/>
       </w:r>
       <w:bookmarkStart w:id="9" w:name="_GoBack"/>
       <w:bookmarkEnd w:id="9"/>
-      <w:r>
+    </w:p>
+    <w:p>
+      <w:pPr>
+        <w:pStyle w:val="3"/>
+        <w:rPr>
+          <w:rFonts w:hint="default"/>
+        </w:rPr>
+      </w:pPr>
+      <w:r>
+        <w:rPr>
+          <w:rFonts w:hint="default"/>
+        </w:rPr>
         <w:fldChar w:fldCharType="begin"/>
       </w:r>
       <w:r>
+        <w:rPr>
+          <w:rFonts w:hint="default"/>
+        </w:rPr>
+        <w:instrText xml:space="preserve"> DOCPROPERTY Author \* MERGEFORMAT </w:instrText>
+      </w:r>
+      <w:r>
+        <w:rPr>
+          <w:rFonts w:hint="default"/>
+        </w:rPr>
+        <w:fldChar w:fldCharType="separate"/>
+      </w:r>
+      <w:r>
+        <w:rPr>
+          <w:rFonts w:hint="default"/>
+        </w:rPr>
+        <w:t>Author</w:t>
+      </w:r>
+      <w:r>
+        <w:rPr>
+          <w:rFonts w:hint="default"/>
+        </w:rPr>
+        <w:fldChar w:fldCharType="end"/>
+      </w:r>
+    </w:p>
+    <w:p>
+      <w:pPr>
+        <w:pStyle w:val="3"/>
+        <w:rPr>
+          <w:rFonts w:hint="default"/>
+        </w:rPr>
+      </w:pPr>
+    </w:p>
+    <w:p>
+      <w:pPr>
+        <w:pStyle w:val="3"/>
+      </w:pPr>
+    </w:p>
+    <w:p>
+      <w:pPr>
+        <w:pStyle w:val="14"/>
+      </w:pPr>
+      <w:r>
+        <w:br w:type="page"/>
+      </w:r>
+    </w:p>
+    <w:p>
+      <w:pPr>
+        <w:pStyle w:val="32"/>
+      </w:pPr>
+      <w:r>
+        <w:t>Abstract</w:t>
+      </w:r>
+    </w:p>
+    <w:p>
+      <w:pPr>
+        <w:pStyle w:val="2"/>
+      </w:pPr>
+      <w:bookmarkStart w:id="0" w:name="heading-1"/>
+      <w:r>
+        <w:t>Heading 1</w:t>
+      </w:r>
+      <w:bookmarkEnd w:id="0"/>
+    </w:p>
+    <w:p>
+      <w:pPr>
+        <w:pStyle w:val="4"/>
+      </w:pPr>
+      <w:bookmarkStart w:id="1" w:name="heading-2"/>
+      <w:r>
+        <w:t>Heading 2</w:t>
+      </w:r>
+      <w:bookmarkEnd w:id="1"/>
+    </w:p>
+    <w:p>
+      <w:pPr>
+        <w:pStyle w:val="5"/>
+      </w:pPr>
+      <w:bookmarkStart w:id="2" w:name="heading-3"/>
+      <w:r>
+        <w:t>Heading 3</w:t>
+      </w:r>
+      <w:bookmarkEnd w:id="2"/>
+    </w:p>
+    <w:p>
+      <w:pPr>
+        <w:pStyle w:val="6"/>
+      </w:pPr>
+      <w:bookmarkStart w:id="3" w:name="heading-4"/>
+      <w:r>
+        <w:t>Heading 4</w:t>
+      </w:r>
+      <w:bookmarkEnd w:id="3"/>
+    </w:p>
+    <w:p>
+      <w:pPr>
+        <w:pStyle w:val="7"/>
+      </w:pPr>
+      <w:bookmarkStart w:id="4" w:name="heading-5"/>
+      <w:r>
+        <w:t>Heading 5</w:t>
+      </w:r>
+      <w:bookmarkEnd w:id="4"/>
+    </w:p>
+    <w:p>
+      <w:pPr>
+        <w:pStyle w:val="8"/>
+      </w:pPr>
+      <w:bookmarkStart w:id="5" w:name="heading-6"/>
+      <w:r>
+        <w:t>Heading 6</w:t>
+      </w:r>
+      <w:bookmarkEnd w:id="5"/>
+    </w:p>
+    <w:p>
+      <w:pPr>
+        <w:pStyle w:val="9"/>
+      </w:pPr>
+      <w:bookmarkStart w:id="6" w:name="heading-7"/>
+      <w:r>
+        <w:t>Heading 7</w:t>
+      </w:r>
+      <w:bookmarkEnd w:id="6"/>
+    </w:p>
+    <w:p>
+      <w:pPr>
+        <w:pStyle w:val="10"/>
+      </w:pPr>
+      <w:bookmarkStart w:id="7" w:name="heading-8"/>
+      <w:r>
+        <w:t>Heading 8</w:t>
+      </w:r>
+      <w:bookmarkEnd w:id="7"/>
+    </w:p>
+    <w:p>
+      <w:pPr>
+        <w:pStyle w:val="11"/>
+      </w:pPr>
+      <w:bookmarkStart w:id="8" w:name="heading-9"/>
+      <w:r>
+        <w:t>Heading 9</w:t>
+      </w:r>
+      <w:bookmarkEnd w:id="8"/>
+    </w:p>
+    <w:p>
+      <w:pPr>
+        <w:pStyle w:val="26"/>
+      </w:pPr>
+      <w:r>
+        <w:t>First Paragraph.</w:t>
+      </w:r>
+    </w:p>
+    <w:p>
+      <w:pPr>
+        <w:pStyle w:val="3"/>
+      </w:pPr>
+      <w:r>
+        <w:t xml:space="preserve">Body Text. Body Text Char. </w:t>
+      </w:r>
+      <w:r>
+        <w:rPr>
+          <w:rStyle w:val="51"/>
+        </w:rPr>
+        <w:t>Verbatim Char</w:t>
+      </w:r>
+      <w:r>
+        <w:t xml:space="preserve">. </w:t>
+      </w:r>
+      <w:r>
+        <w:fldChar w:fldCharType="begin"/>
+      </w:r>
+      <w:r>
         <w:instrText xml:space="preserve"> HYPERLINK "http://example.com" \h </w:instrText>
       </w:r>
       <w:r>
@@ -169,13 +374,13 @@
       </w:r>
       <w:r>
         <w:rPr>
-          <w:rStyle w:val="20"/>
+          <w:rStyle w:val="22"/>
         </w:rPr>
         <w:t>Hyperlink</w:t>
       </w:r>
       <w:r>
         <w:rPr>
-          <w:rStyle w:val="20"/>
+          <w:rStyle w:val="22"/>
         </w:rPr>
         <w:fldChar w:fldCharType="end"/>
       </w:r>
@@ -184,14 +389,14 @@
       </w:r>
       <w:r>
         <w:rPr>
-          <w:rStyle w:val="22"/>
+          <w:rStyle w:val="24"/>
         </w:rPr>
         <w:footnoteReference w:id="0"/>
       </w:r>
     </w:p>
     <w:p>
       <w:pPr>
-        <w:pStyle w:val="51"/>
+        <w:pStyle w:val="25"/>
         <w:bidi w:val="0"/>
       </w:pPr>
       <w:r>
@@ -200,7 +405,7 @@
     </w:p>
     <w:p>
       <w:pPr>
-        <w:pStyle w:val="44"/>
+        <w:pStyle w:val="47"/>
       </w:pPr>
       <w:r>
         <w:t>Table caption.</w:t>
@@ -208,7 +413,7 @@
     </w:p>
     <w:tbl>
       <w:tblPr>
-        <w:tblStyle w:val="41"/>
+        <w:tblStyle w:val="44"/>
         <w:tblW w:w="0" w:type="auto"/>
         <w:tblCaption w:val="Table caption."/>
         <w:tblInd w:w="0" w:type="dxa"/>
@@ -234,7 +439,7 @@
           </w:tcPr>
           <w:p>
             <w:pPr>
-              <w:pStyle w:val="24"/>
+              <w:pStyle w:val="27"/>
               <w:jc w:val="left"/>
             </w:pPr>
             <w:r>
@@ -251,7 +456,7 @@
           </w:tcPr>
           <w:p>
             <w:pPr>
-              <w:pStyle w:val="24"/>
+              <w:pStyle w:val="27"/>
               <w:jc w:val="left"/>
             </w:pPr>
             <w:r>
@@ -264,7 +469,7 @@
         <w:tc>
           <w:p>
             <w:pPr>
-              <w:pStyle w:val="24"/>
+              <w:pStyle w:val="27"/>
               <w:jc w:val="left"/>
             </w:pPr>
             <w:r>
@@ -275,7 +480,7 @@
         <w:tc>
           <w:p>
             <w:pPr>
-              <w:pStyle w:val="24"/>
+              <w:pStyle w:val="27"/>
               <w:jc w:val="left"/>
             </w:pPr>
             <w:r>
@@ -287,23 +492,23 @@
     </w:tbl>
     <w:p>
       <w:pPr>
+        <w:pStyle w:val="48"/>
+      </w:pPr>
+      <w:r>
+        <w:t>Image Caption</w:t>
+      </w:r>
+    </w:p>
+    <w:p>
+      <w:pPr>
         <w:pStyle w:val="45"/>
       </w:pPr>
       <w:r>
-        <w:t>Image Caption</w:t>
-      </w:r>
-    </w:p>
-    <w:p>
-      <w:pPr>
-        <w:pStyle w:val="42"/>
-      </w:pPr>
-      <w:r>
         <w:t>DefinitionTerm</w:t>
       </w:r>
     </w:p>
     <w:p>
       <w:pPr>
-        <w:pStyle w:val="43"/>
+        <w:pStyle w:val="46"/>
       </w:pPr>
       <w:r>
         <w:t>Definition</w:t>
@@ -311,7 +516,7 @@
     </w:p>
     <w:p>
       <w:pPr>
-        <w:pStyle w:val="42"/>
+        <w:pStyle w:val="45"/>
       </w:pPr>
       <w:r>
         <w:t>DefinitionTerm</w:t>
@@ -319,17 +524,19 @@
     </w:p>
     <w:p>
       <w:pPr>
-        <w:pStyle w:val="43"/>
+        <w:pStyle w:val="46"/>
       </w:pPr>
       <w:r>
         <w:t>Definition</w:t>
       </w:r>
     </w:p>
     <w:sectPr>
+      <w:headerReference r:id="rId4" w:type="first"/>
       <w:footnotePr>
         <w:numRestart w:val="eachSect"/>
       </w:footnotePr>
       <w:cols w:space="720" w:num="1"/>
+      <w:titlePg/>
     </w:sectPr>
   </w:body>
 </w:document>
@@ -360,11 +567,11 @@
   <w:footnote w:id="0">
     <w:p>
       <w:pPr>
-        <w:pStyle w:val="17"/>
-      </w:pPr>
-      <w:r>
-        <w:rPr>
-          <w:rStyle w:val="22"/>
+        <w:pStyle w:val="19"/>
+      </w:pPr>
+      <w:r>
+        <w:rPr>
+          <w:rStyle w:val="24"/>
         </w:rPr>
         <w:footnoteRef/>
       </w:r>
@@ -374,7 +581,7 @@
     </w:p>
     <w:p>
       <w:pPr>
-        <w:pStyle w:val="40"/>
+        <w:pStyle w:val="43"/>
       </w:pPr>
       <w:r>
         <w:t>Footnote Block Text</w:t>
@@ -382,6 +589,59 @@
     </w:p>
   </w:footnote>
 </w:footnotes>
+</file>
+
+<file path=word/header1.xml><?xml version="1.0" encoding="utf-8"?>
+<w:hdr xmlns:wpc="http://schemas.microsoft.com/office/word/2010/wordprocessingCanvas" xmlns:mc="http://schemas.openxmlformats.org/markup-compatibility/2006" xmlns:o="urn:schemas-microsoft-com:office:office" xmlns:r="http://schemas.openxmlformats.org/officeDocument/2006/relationships" xmlns:m="http://schemas.openxmlformats.org/officeDocument/2006/math" xmlns:v="urn:schemas-microsoft-com:vml" xmlns:wp14="http://schemas.microsoft.com/office/word/2010/wordprocessingDrawing" xmlns:wp="http://schemas.openxmlformats.org/drawingml/2006/wordprocessingDrawing" xmlns:w10="urn:schemas-microsoft-com:office:word" xmlns:w="http://schemas.openxmlformats.org/wordprocessingml/2006/main" xmlns:w14="http://schemas.microsoft.com/office/word/2010/wordml" xmlns:w15="http://schemas.microsoft.com/office/word/2012/wordml" xmlns:wpg="http://schemas.microsoft.com/office/word/2010/wordprocessingGroup" xmlns:wpi="http://schemas.microsoft.com/office/word/2010/wordprocessingInk" xmlns:wne="http://schemas.microsoft.com/office/word/2006/wordml" xmlns:wps="http://schemas.microsoft.com/office/word/2010/wordprocessingShape" xmlns:wpsCustomData="http://www.wps.cn/officeDocument/2013/wpsCustomData" mc:Ignorable="w14 w15 wp14">
+  <w:p>
+    <w:pPr>
+      <w:pStyle w:val="17"/>
+    </w:pPr>
+    <w:r>
+      <w:rPr>
+        <w:rFonts w:hint="eastAsia" w:eastAsiaTheme="majorEastAsia"/>
+        <w:lang w:eastAsia="zh-CN"/>
+      </w:rPr>
+      <w:drawing>
+        <wp:inline distT="0" distB="0" distL="114300" distR="114300">
+          <wp:extent cx="5407660" cy="4318000"/>
+          <wp:effectExtent l="0" t="0" r="2540" b="0"/>
+          <wp:docPr id="1" name="图片 1" descr="Scrum Alliance Certification Paths 2024-07"/>
+          <wp:cNvGraphicFramePr>
+            <a:graphicFrameLocks xmlns:a="http://schemas.openxmlformats.org/drawingml/2006/main" noChangeAspect="1"/>
+          </wp:cNvGraphicFramePr>
+          <a:graphic xmlns:a="http://schemas.openxmlformats.org/drawingml/2006/main">
+            <a:graphicData uri="http://schemas.openxmlformats.org/drawingml/2006/picture">
+              <pic:pic xmlns:pic="http://schemas.openxmlformats.org/drawingml/2006/picture">
+                <pic:nvPicPr>
+                  <pic:cNvPr id="1" name="图片 1" descr="Scrum Alliance Certification Paths 2024-07"/>
+                  <pic:cNvPicPr>
+                    <a:picLocks noChangeAspect="1"/>
+                  </pic:cNvPicPr>
+                </pic:nvPicPr>
+                <pic:blipFill>
+                  <a:blip r:embed="rId1"/>
+                  <a:stretch>
+                    <a:fillRect/>
+                  </a:stretch>
+                </pic:blipFill>
+                <pic:spPr>
+                  <a:xfrm>
+                    <a:off x="0" y="0"/>
+                    <a:ext cx="5407660" cy="4318000"/>
+                  </a:xfrm>
+                  <a:prstGeom prst="rect">
+                    <a:avLst/>
+                  </a:prstGeom>
+                </pic:spPr>
+              </pic:pic>
+            </a:graphicData>
+          </a:graphic>
+        </wp:inline>
+      </w:drawing>
+    </w:r>
+  </w:p>
+</w:hdr>
 </file>
 
 <file path=word/styles.xml><?xml version="1.0" encoding="utf-8"?>
@@ -662,7 +922,7 @@
     <w:name w:val="heading 1"/>
     <w:basedOn w:val="1"/>
     <w:next w:val="3"/>
-    <w:link w:val="31"/>
+    <w:link w:val="34"/>
     <w:qFormat/>
     <w:uiPriority w:val="9"/>
     <w:pPr>
@@ -682,7 +942,7 @@
     <w:name w:val="heading 2"/>
     <w:basedOn w:val="1"/>
     <w:next w:val="3"/>
-    <w:link w:val="32"/>
+    <w:link w:val="35"/>
     <w:semiHidden/>
     <w:unhideWhenUsed/>
     <w:qFormat/>
@@ -704,7 +964,7 @@
     <w:name w:val="heading 3"/>
     <w:basedOn w:val="1"/>
     <w:next w:val="3"/>
-    <w:link w:val="33"/>
+    <w:link w:val="36"/>
     <w:semiHidden/>
     <w:unhideWhenUsed/>
     <w:qFormat/>
@@ -726,7 +986,7 @@
     <w:name w:val="heading 4"/>
     <w:basedOn w:val="1"/>
     <w:next w:val="3"/>
-    <w:link w:val="34"/>
+    <w:link w:val="37"/>
     <w:semiHidden/>
     <w:unhideWhenUsed/>
     <w:qFormat/>
@@ -748,7 +1008,7 @@
     <w:name w:val="heading 5"/>
     <w:basedOn w:val="1"/>
     <w:next w:val="3"/>
-    <w:link w:val="35"/>
+    <w:link w:val="38"/>
     <w:semiHidden/>
     <w:unhideWhenUsed/>
     <w:qFormat/>
@@ -768,7 +1028,7 @@
     <w:name w:val="heading 6"/>
     <w:basedOn w:val="1"/>
     <w:next w:val="3"/>
-    <w:link w:val="36"/>
+    <w:link w:val="39"/>
     <w:semiHidden/>
     <w:unhideWhenUsed/>
     <w:qFormat/>
@@ -790,7 +1050,7 @@
     <w:name w:val="heading 7"/>
     <w:basedOn w:val="1"/>
     <w:next w:val="3"/>
-    <w:link w:val="37"/>
+    <w:link w:val="40"/>
     <w:semiHidden/>
     <w:unhideWhenUsed/>
     <w:qFormat/>
@@ -810,7 +1070,7 @@
     <w:name w:val="heading 8"/>
     <w:basedOn w:val="1"/>
     <w:next w:val="3"/>
-    <w:link w:val="38"/>
+    <w:link w:val="41"/>
     <w:semiHidden/>
     <w:unhideWhenUsed/>
     <w:qFormat/>
@@ -832,7 +1092,7 @@
     <w:name w:val="heading 9"/>
     <w:basedOn w:val="1"/>
     <w:next w:val="3"/>
-    <w:link w:val="39"/>
+    <w:link w:val="42"/>
     <w:semiHidden/>
     <w:unhideWhenUsed/>
     <w:qFormat/>
@@ -848,13 +1108,13 @@
       <w:color w:val="262626" w:themeColor="text1" w:themeTint="D8"/>
     </w:rPr>
   </w:style>
-  <w:style w:type="character" w:default="1" w:styleId="19">
+  <w:style w:type="character" w:default="1" w:styleId="21">
     <w:name w:val="Default Paragraph Font"/>
     <w:semiHidden/>
     <w:unhideWhenUsed/>
     <w:uiPriority w:val="0"/>
   </w:style>
-  <w:style w:type="table" w:default="1" w:styleId="18">
+  <w:style w:type="table" w:default="1" w:styleId="20">
     <w:name w:val="Normal Table"/>
     <w:uiPriority w:val="0"/>
     <w:tblPr>
@@ -869,7 +1129,7 @@
   <w:style w:type="paragraph" w:styleId="3">
     <w:name w:val="Body Text"/>
     <w:basedOn w:val="1"/>
-    <w:link w:val="21"/>
+    <w:link w:val="23"/>
     <w:qFormat/>
     <w:uiPriority w:val="0"/>
     <w:pPr>
@@ -920,25 +1180,66 @@
     <w:name w:val="Title"/>
     <w:basedOn w:val="1"/>
     <w:next w:val="3"/>
-    <w:link w:val="25"/>
+    <w:link w:val="28"/>
     <w:qFormat/>
     <w:uiPriority w:val="10"/>
     <w:pPr>
       <w:spacing w:after="80" w:line="240" w:lineRule="auto"/>
       <w:contextualSpacing/>
-      <w:jc w:val="center"/>
-    </w:pPr>
-    <w:rPr>
-      <w:rFonts w:asciiTheme="majorHAnsi" w:hAnsiTheme="majorHAnsi" w:eastAsiaTheme="majorEastAsia" w:cstheme="majorBidi"/>
+      <w:jc w:val="right"/>
+    </w:pPr>
+    <w:rPr>
+      <w:rFonts w:asciiTheme="majorAscii" w:hAnsiTheme="majorAscii" w:eastAsiaTheme="majorEastAsia" w:cstheme="majorBidi"/>
+      <w:color w:val="C04F15" w:themeColor="accent2" w:themeShade="BF"/>
       <w:sz w:val="56"/>
       <w:szCs w:val="56"/>
     </w:rPr>
   </w:style>
   <w:style w:type="paragraph" w:styleId="16">
+    <w:name w:val="footer"/>
+    <w:basedOn w:val="1"/>
+    <w:uiPriority w:val="0"/>
+    <w:pPr>
+      <w:tabs>
+        <w:tab w:val="center" w:pos="4153"/>
+        <w:tab w:val="right" w:pos="8306"/>
+      </w:tabs>
+      <w:snapToGrid w:val="0"/>
+      <w:jc w:val="left"/>
+    </w:pPr>
+    <w:rPr>
+      <w:sz w:val="18"/>
+    </w:rPr>
+  </w:style>
+  <w:style w:type="paragraph" w:styleId="17">
+    <w:name w:val="header"/>
+    <w:basedOn w:val="1"/>
+    <w:uiPriority w:val="0"/>
+    <w:pPr>
+      <w:pBdr>
+        <w:top w:val="none" w:color="auto" w:sz="0" w:space="1"/>
+        <w:left w:val="none" w:color="auto" w:sz="0" w:space="4"/>
+        <w:bottom w:val="none" w:color="auto" w:sz="0" w:space="1"/>
+        <w:right w:val="none" w:color="auto" w:sz="0" w:space="4"/>
+      </w:pBdr>
+      <w:tabs>
+        <w:tab w:val="center" w:pos="4153"/>
+        <w:tab w:val="right" w:pos="8306"/>
+      </w:tabs>
+      <w:snapToGrid w:val="0"/>
+      <w:spacing w:line="240" w:lineRule="auto"/>
+      <w:jc w:val="both"/>
+      <w:outlineLvl w:val="9"/>
+    </w:pPr>
+    <w:rPr>
+      <w:sz w:val="18"/>
+    </w:rPr>
+  </w:style>
+  <w:style w:type="paragraph" w:styleId="18">
     <w:name w:val="Subtitle"/>
     <w:basedOn w:val="15"/>
     <w:next w:val="3"/>
-    <w:link w:val="26"/>
+    <w:link w:val="29"/>
     <w:qFormat/>
     <w:uiPriority w:val="11"/>
     <w:rPr>
@@ -948,36 +1249,49 @@
       <w:szCs w:val="28"/>
     </w:rPr>
   </w:style>
-  <w:style w:type="paragraph" w:styleId="17">
+  <w:style w:type="paragraph" w:styleId="19">
     <w:name w:val="footnote text"/>
     <w:basedOn w:val="1"/>
     <w:unhideWhenUsed/>
     <w:qFormat/>
     <w:uiPriority w:val="9"/>
   </w:style>
-  <w:style w:type="character" w:styleId="20">
+  <w:style w:type="character" w:styleId="22">
     <w:name w:val="Hyperlink"/>
+    <w:basedOn w:val="23"/>
+    <w:uiPriority w:val="0"/>
+    <w:rPr>
+      <w:color w:val="156082" w:themeColor="accent1"/>
+    </w:rPr>
+  </w:style>
+  <w:style w:type="character" w:customStyle="1" w:styleId="23">
+    <w:name w:val="Body Text Char"/>
     <w:basedOn w:val="21"/>
-    <w:uiPriority w:val="0"/>
-    <w:rPr>
-      <w:color w:val="156082" w:themeColor="accent1"/>
-    </w:rPr>
-  </w:style>
-  <w:style w:type="character" w:customStyle="1" w:styleId="21">
-    <w:name w:val="Body Text Char"/>
-    <w:basedOn w:val="19"/>
     <w:link w:val="3"/>
     <w:uiPriority w:val="0"/>
   </w:style>
-  <w:style w:type="character" w:styleId="22">
+  <w:style w:type="character" w:styleId="24">
     <w:name w:val="footnote reference"/>
-    <w:basedOn w:val="21"/>
+    <w:basedOn w:val="23"/>
     <w:uiPriority w:val="0"/>
     <w:rPr>
       <w:vertAlign w:val="superscript"/>
     </w:rPr>
   </w:style>
-  <w:style w:type="paragraph" w:customStyle="1" w:styleId="23">
+  <w:style w:type="paragraph" w:customStyle="1" w:styleId="25">
+    <w:name w:val="引用"/>
+    <w:basedOn w:val="1"/>
+    <w:uiPriority w:val="0"/>
+    <w:pPr>
+      <w:spacing w:before="100" w:after="100"/>
+      <w:ind w:left="480" w:right="480"/>
+    </w:pPr>
+    <w:rPr>
+      <w:rFonts w:asciiTheme="minorAscii" w:hAnsiTheme="minorAscii" w:eastAsiaTheme="minorEastAsia"/>
+      <w:color w:val="FFC000"/>
+    </w:rPr>
+  </w:style>
+  <w:style w:type="paragraph" w:customStyle="1" w:styleId="26">
     <w:name w:val="First Paragraph"/>
     <w:basedOn w:val="3"/>
     <w:next w:val="3"/>
@@ -988,7 +1302,7 @@
       <w:color w:val="3A7D22" w:themeColor="accent6" w:themeShade="BF"/>
     </w:rPr>
   </w:style>
-  <w:style w:type="paragraph" w:customStyle="1" w:styleId="24">
+  <w:style w:type="paragraph" w:customStyle="1" w:styleId="27">
     <w:name w:val="Compact"/>
     <w:basedOn w:val="3"/>
     <w:qFormat/>
@@ -997,21 +1311,22 @@
       <w:spacing w:before="36" w:after="36"/>
     </w:pPr>
   </w:style>
-  <w:style w:type="character" w:customStyle="1" w:styleId="25">
+  <w:style w:type="character" w:customStyle="1" w:styleId="28">
     <w:name w:val="Title Char"/>
-    <w:basedOn w:val="19"/>
+    <w:basedOn w:val="21"/>
     <w:link w:val="15"/>
     <w:uiPriority w:val="10"/>
     <w:rPr>
-      <w:rFonts w:asciiTheme="majorHAnsi" w:hAnsiTheme="majorHAnsi" w:eastAsiaTheme="majorEastAsia" w:cstheme="majorBidi"/>
+      <w:rFonts w:asciiTheme="majorAscii" w:hAnsiTheme="majorAscii" w:eastAsiaTheme="majorEastAsia" w:cstheme="majorBidi"/>
+      <w:color w:val="C04F15" w:themeColor="accent2" w:themeShade="BF"/>
       <w:sz w:val="56"/>
       <w:szCs w:val="56"/>
     </w:rPr>
   </w:style>
-  <w:style w:type="character" w:customStyle="1" w:styleId="26">
+  <w:style w:type="character" w:customStyle="1" w:styleId="29">
     <w:name w:val="Subtitle Char"/>
-    <w:basedOn w:val="19"/>
-    <w:link w:val="16"/>
+    <w:basedOn w:val="21"/>
+    <w:link w:val="18"/>
     <w:uiPriority w:val="11"/>
     <w:rPr>
       <w:rFonts w:eastAsiaTheme="majorEastAsia" w:cstheme="majorBidi"/>
@@ -1021,7 +1336,7 @@
       <w:szCs w:val="28"/>
     </w:rPr>
   </w:style>
-  <w:style w:type="paragraph" w:customStyle="1" w:styleId="27">
+  <w:style w:type="paragraph" w:customStyle="1" w:styleId="30">
     <w:name w:val="Author"/>
     <w:basedOn w:val="15"/>
     <w:next w:val="3"/>
@@ -1036,10 +1351,10 @@
       <w:szCs w:val="24"/>
     </w:rPr>
   </w:style>
-  <w:style w:type="paragraph" w:customStyle="1" w:styleId="28">
+  <w:style w:type="paragraph" w:customStyle="1" w:styleId="31">
     <w:name w:val="Abstract Title"/>
     <w:basedOn w:val="1"/>
-    <w:next w:val="29"/>
+    <w:next w:val="32"/>
     <w:qFormat/>
     <w:uiPriority w:val="0"/>
     <w:pPr>
@@ -1054,7 +1369,7 @@
       <w:szCs w:val="20"/>
     </w:rPr>
   </w:style>
-  <w:style w:type="paragraph" w:customStyle="1" w:styleId="29">
+  <w:style w:type="paragraph" w:customStyle="1" w:styleId="32">
     <w:name w:val="Abstract"/>
     <w:basedOn w:val="1"/>
     <w:next w:val="3"/>
@@ -1070,7 +1385,7 @@
       <w:szCs w:val="20"/>
     </w:rPr>
   </w:style>
-  <w:style w:type="paragraph" w:customStyle="1" w:styleId="30">
+  <w:style w:type="paragraph" w:customStyle="1" w:styleId="33">
     <w:name w:val="Bibliography"/>
     <w:basedOn w:val="1"/>
     <w:qFormat/>
@@ -1080,9 +1395,9 @@
       <w:color w:val="80350D" w:themeColor="accent2" w:themeShade="80"/>
     </w:rPr>
   </w:style>
-  <w:style w:type="character" w:customStyle="1" w:styleId="31">
+  <w:style w:type="character" w:customStyle="1" w:styleId="34">
     <w:name w:val="Heading 1 Char"/>
-    <w:basedOn w:val="19"/>
+    <w:basedOn w:val="21"/>
     <w:link w:val="2"/>
     <w:uiPriority w:val="9"/>
     <w:rPr>
@@ -1092,9 +1407,9 @@
       <w:szCs w:val="40"/>
     </w:rPr>
   </w:style>
-  <w:style w:type="character" w:customStyle="1" w:styleId="32">
+  <w:style w:type="character" w:customStyle="1" w:styleId="35">
     <w:name w:val="Heading 2 Char"/>
-    <w:basedOn w:val="19"/>
+    <w:basedOn w:val="21"/>
     <w:link w:val="4"/>
     <w:semiHidden/>
     <w:uiPriority w:val="9"/>
@@ -1105,9 +1420,9 @@
       <w:szCs w:val="32"/>
     </w:rPr>
   </w:style>
-  <w:style w:type="character" w:customStyle="1" w:styleId="33">
+  <w:style w:type="character" w:customStyle="1" w:styleId="36">
     <w:name w:val="Heading 3 Char"/>
-    <w:basedOn w:val="19"/>
+    <w:basedOn w:val="21"/>
     <w:link w:val="5"/>
     <w:semiHidden/>
     <w:uiPriority w:val="9"/>
@@ -1118,9 +1433,9 @@
       <w:szCs w:val="28"/>
     </w:rPr>
   </w:style>
-  <w:style w:type="character" w:customStyle="1" w:styleId="34">
+  <w:style w:type="character" w:customStyle="1" w:styleId="37">
     <w:name w:val="Heading 4 Char"/>
-    <w:basedOn w:val="19"/>
+    <w:basedOn w:val="21"/>
     <w:link w:val="6"/>
     <w:semiHidden/>
     <w:uiPriority w:val="9"/>
@@ -1131,9 +1446,9 @@
       <w:color w:val="0F4761" w:themeColor="accent1" w:themeShade="BF"/>
     </w:rPr>
   </w:style>
-  <w:style w:type="character" w:customStyle="1" w:styleId="35">
+  <w:style w:type="character" w:customStyle="1" w:styleId="38">
     <w:name w:val="Heading 5 Char"/>
-    <w:basedOn w:val="19"/>
+    <w:basedOn w:val="21"/>
     <w:link w:val="7"/>
     <w:semiHidden/>
     <w:uiPriority w:val="9"/>
@@ -1142,9 +1457,9 @@
       <w:color w:val="0F4761" w:themeColor="accent1" w:themeShade="BF"/>
     </w:rPr>
   </w:style>
-  <w:style w:type="character" w:customStyle="1" w:styleId="36">
+  <w:style w:type="character" w:customStyle="1" w:styleId="39">
     <w:name w:val="Heading 6 Char"/>
-    <w:basedOn w:val="19"/>
+    <w:basedOn w:val="21"/>
     <w:link w:val="8"/>
     <w:semiHidden/>
     <w:uiPriority w:val="9"/>
@@ -1155,9 +1470,9 @@
       <w:color w:val="585858" w:themeColor="text1" w:themeTint="A6"/>
     </w:rPr>
   </w:style>
-  <w:style w:type="character" w:customStyle="1" w:styleId="37">
+  <w:style w:type="character" w:customStyle="1" w:styleId="40">
     <w:name w:val="Heading 7 Char"/>
-    <w:basedOn w:val="19"/>
+    <w:basedOn w:val="21"/>
     <w:link w:val="9"/>
     <w:semiHidden/>
     <w:uiPriority w:val="9"/>
@@ -1166,9 +1481,9 @@
       <w:color w:val="585858" w:themeColor="text1" w:themeTint="A6"/>
     </w:rPr>
   </w:style>
-  <w:style w:type="character" w:customStyle="1" w:styleId="38">
+  <w:style w:type="character" w:customStyle="1" w:styleId="41">
     <w:name w:val="Heading 8 Char"/>
-    <w:basedOn w:val="19"/>
+    <w:basedOn w:val="21"/>
     <w:link w:val="10"/>
     <w:semiHidden/>
     <w:uiPriority w:val="9"/>
@@ -1179,9 +1494,9 @@
       <w:color w:val="262626" w:themeColor="text1" w:themeTint="D8"/>
     </w:rPr>
   </w:style>
-  <w:style w:type="character" w:customStyle="1" w:styleId="39">
+  <w:style w:type="character" w:customStyle="1" w:styleId="42">
     <w:name w:val="Heading 9 Char"/>
-    <w:basedOn w:val="19"/>
+    <w:basedOn w:val="21"/>
     <w:link w:val="11"/>
     <w:semiHidden/>
     <w:uiPriority w:val="9"/>
@@ -1190,10 +1505,10 @@
       <w:color w:val="262626" w:themeColor="text1" w:themeTint="D8"/>
     </w:rPr>
   </w:style>
-  <w:style w:type="paragraph" w:customStyle="1" w:styleId="40">
+  <w:style w:type="paragraph" w:customStyle="1" w:styleId="43">
     <w:name w:val="Footnote Block Text"/>
-    <w:basedOn w:val="17"/>
-    <w:next w:val="17"/>
+    <w:basedOn w:val="19"/>
+    <w:next w:val="19"/>
     <w:unhideWhenUsed/>
     <w:qFormat/>
     <w:uiPriority w:val="9"/>
@@ -1202,7 +1517,7 @@
       <w:ind w:left="480" w:right="480" w:firstLine="0"/>
     </w:pPr>
   </w:style>
-  <w:style w:type="table" w:customStyle="1" w:styleId="41">
+  <w:style w:type="table" w:customStyle="1" w:styleId="44">
     <w:name w:val="Table"/>
     <w:semiHidden/>
     <w:unhideWhenUsed/>
@@ -1225,10 +1540,10 @@
       </w:tcPr>
     </w:tblStylePr>
   </w:style>
-  <w:style w:type="paragraph" w:customStyle="1" w:styleId="42">
+  <w:style w:type="paragraph" w:customStyle="1" w:styleId="45">
     <w:name w:val="Definition Term"/>
     <w:basedOn w:val="1"/>
-    <w:next w:val="43"/>
+    <w:next w:val="46"/>
     <w:uiPriority w:val="0"/>
     <w:pPr>
       <w:keepNext/>
@@ -1239,12 +1554,12 @@
       <w:b/>
     </w:rPr>
   </w:style>
-  <w:style w:type="paragraph" w:customStyle="1" w:styleId="43">
+  <w:style w:type="paragraph" w:customStyle="1" w:styleId="46">
     <w:name w:val="Definition"/>
     <w:basedOn w:val="1"/>
     <w:uiPriority w:val="0"/>
   </w:style>
-  <w:style w:type="paragraph" w:customStyle="1" w:styleId="44">
+  <w:style w:type="paragraph" w:customStyle="1" w:styleId="47">
     <w:name w:val="Table Caption"/>
     <w:basedOn w:val="12"/>
     <w:uiPriority w:val="0"/>
@@ -1252,39 +1567,39 @@
       <w:keepNext/>
     </w:pPr>
   </w:style>
-  <w:style w:type="paragraph" w:customStyle="1" w:styleId="45">
+  <w:style w:type="paragraph" w:customStyle="1" w:styleId="48">
     <w:name w:val="Image Caption"/>
     <w:basedOn w:val="12"/>
     <w:uiPriority w:val="0"/>
   </w:style>
-  <w:style w:type="paragraph" w:customStyle="1" w:styleId="46">
+  <w:style w:type="paragraph" w:customStyle="1" w:styleId="49">
     <w:name w:val="Figure"/>
     <w:basedOn w:val="1"/>
     <w:uiPriority w:val="0"/>
   </w:style>
-  <w:style w:type="paragraph" w:customStyle="1" w:styleId="47">
+  <w:style w:type="paragraph" w:customStyle="1" w:styleId="50">
     <w:name w:val="Captioned Figure"/>
-    <w:basedOn w:val="46"/>
+    <w:basedOn w:val="49"/>
     <w:uiPriority w:val="0"/>
     <w:pPr>
       <w:keepNext/>
     </w:pPr>
   </w:style>
-  <w:style w:type="character" w:customStyle="1" w:styleId="48">
+  <w:style w:type="character" w:customStyle="1" w:styleId="51">
     <w:name w:val="Verbatim Char"/>
-    <w:basedOn w:val="21"/>
+    <w:basedOn w:val="23"/>
     <w:uiPriority w:val="0"/>
     <w:rPr>
       <w:rFonts w:ascii="Consolas" w:hAnsi="Consolas"/>
       <w:sz w:val="22"/>
     </w:rPr>
   </w:style>
-  <w:style w:type="character" w:customStyle="1" w:styleId="49">
+  <w:style w:type="character" w:customStyle="1" w:styleId="52">
     <w:name w:val="Section Number"/>
-    <w:basedOn w:val="21"/>
-    <w:uiPriority w:val="0"/>
-  </w:style>
-  <w:style w:type="paragraph" w:customStyle="1" w:styleId="50">
+    <w:basedOn w:val="23"/>
+    <w:uiPriority w:val="0"/>
+  </w:style>
+  <w:style w:type="paragraph" w:customStyle="1" w:styleId="53">
     <w:name w:val="TOC Heading"/>
     <w:basedOn w:val="2"/>
     <w:next w:val="3"/>
@@ -1298,19 +1613,6 @@
     <w:rPr>
       <w:rFonts w:asciiTheme="majorHAnsi" w:hAnsiTheme="majorHAnsi" w:eastAsiaTheme="majorEastAsia" w:cstheme="majorBidi"/>
       <w:color w:val="0F4761" w:themeColor="accent1" w:themeShade="BF"/>
-    </w:rPr>
-  </w:style>
-  <w:style w:type="paragraph" w:customStyle="1" w:styleId="51">
-    <w:name w:val="引用"/>
-    <w:basedOn w:val="1"/>
-    <w:uiPriority w:val="0"/>
-    <w:pPr>
-      <w:spacing w:before="100" w:after="100"/>
-      <w:ind w:left="480" w:right="480"/>
-    </w:pPr>
-    <w:rPr>
-      <w:rFonts w:asciiTheme="minorAscii" w:hAnsiTheme="minorAscii" w:eastAsiaTheme="minorEastAsia"/>
-      <w:color w:val="FFC000"/>
     </w:rPr>
   </w:style>
 </w:styles>

</xml_diff>